<commit_message>
changes made in module 1
</commit_message>
<xml_diff>
--- a/Assignment/Module 1/Module_1_Assignment_1.docx
+++ b/Assignment/Module 1/Module_1_Assignment_1.docx
@@ -317,7 +317,21 @@
         <w:rPr>
           <w:color w:val="000000" w:themeColor="text1"/>
         </w:rPr>
-        <w:t>OOPS refers to the Object Oriented Programming.</w:t>
+        <w:t xml:space="preserve">OOPS refers to the </w:t>
+      </w:r>
+      <w:proofErr w:type="gramStart"/>
+      <w:r>
+        <w:rPr>
+          <w:color w:val="000000" w:themeColor="text1"/>
+        </w:rPr>
+        <w:t>Object Oriented</w:t>
+      </w:r>
+      <w:proofErr w:type="gramEnd"/>
+      <w:r>
+        <w:rPr>
+          <w:color w:val="000000" w:themeColor="text1"/>
+        </w:rPr>
+        <w:t xml:space="preserve"> Programming.</w:t>
       </w:r>
       <w:r>
         <w:rPr>
@@ -843,7 +857,21 @@
         <w:rPr>
           <w:color w:val="000000" w:themeColor="text1"/>
         </w:rPr>
-        <w:t>It defines the properties (variables) and behaviors (methods) that the objects will have.</w:t>
+        <w:t xml:space="preserve">It defines the properties (variables) and </w:t>
+      </w:r>
+      <w:proofErr w:type="spellStart"/>
+      <w:r>
+        <w:rPr>
+          <w:color w:val="000000" w:themeColor="text1"/>
+        </w:rPr>
+        <w:t>behaviors</w:t>
+      </w:r>
+      <w:proofErr w:type="spellEnd"/>
+      <w:r>
+        <w:rPr>
+          <w:color w:val="000000" w:themeColor="text1"/>
+        </w:rPr>
+        <w:t xml:space="preserve"> (methods) that the objects will have.</w:t>
       </w:r>
     </w:p>
     <w:p>
@@ -1149,7 +1177,35 @@
         <w:rPr>
           <w:color w:val="000000" w:themeColor="text1"/>
         </w:rPr>
-        <w:t>Draw Usecase on online bill payment system (paytm)</w:t>
+        <w:t xml:space="preserve">Draw </w:t>
+      </w:r>
+      <w:proofErr w:type="spellStart"/>
+      <w:r>
+        <w:rPr>
+          <w:color w:val="000000" w:themeColor="text1"/>
+        </w:rPr>
+        <w:t>Usecase</w:t>
+      </w:r>
+      <w:proofErr w:type="spellEnd"/>
+      <w:r>
+        <w:rPr>
+          <w:color w:val="000000" w:themeColor="text1"/>
+        </w:rPr>
+        <w:t xml:space="preserve"> on online bill payment system (</w:t>
+      </w:r>
+      <w:proofErr w:type="spellStart"/>
+      <w:r>
+        <w:rPr>
+          <w:color w:val="000000" w:themeColor="text1"/>
+        </w:rPr>
+        <w:t>paytm</w:t>
+      </w:r>
+      <w:proofErr w:type="spellEnd"/>
+      <w:r>
+        <w:rPr>
+          <w:color w:val="000000" w:themeColor="text1"/>
+        </w:rPr>
+        <w:t>)</w:t>
       </w:r>
     </w:p>
     <w:p>
@@ -1331,7 +1387,21 @@
         <w:rPr>
           <w:color w:val="000000" w:themeColor="text1"/>
         </w:rPr>
-        <w:t>Draw Usecase on banking system for customers.</w:t>
+        <w:t xml:space="preserve">Draw </w:t>
+      </w:r>
+      <w:proofErr w:type="spellStart"/>
+      <w:r>
+        <w:rPr>
+          <w:color w:val="000000" w:themeColor="text1"/>
+        </w:rPr>
+        <w:t>Usecase</w:t>
+      </w:r>
+      <w:proofErr w:type="spellEnd"/>
+      <w:r>
+        <w:rPr>
+          <w:color w:val="000000" w:themeColor="text1"/>
+        </w:rPr>
+        <w:t xml:space="preserve"> on banking system for customers.</w:t>
       </w:r>
     </w:p>
     <w:p>
@@ -1489,7 +1559,21 @@
         <w:rPr>
           <w:color w:val="000000" w:themeColor="text1"/>
         </w:rPr>
-        <w:t>Draw Usecase on Broadcasting System.</w:t>
+        <w:t xml:space="preserve">Draw </w:t>
+      </w:r>
+      <w:proofErr w:type="spellStart"/>
+      <w:r>
+        <w:rPr>
+          <w:color w:val="000000" w:themeColor="text1"/>
+        </w:rPr>
+        <w:t>Usecase</w:t>
+      </w:r>
+      <w:proofErr w:type="spellEnd"/>
+      <w:r>
+        <w:rPr>
+          <w:color w:val="000000" w:themeColor="text1"/>
+        </w:rPr>
+        <w:t xml:space="preserve"> on Broadcasting System.</w:t>
       </w:r>
     </w:p>
     <w:p>
@@ -1786,7 +1870,21 @@
         <w:rPr>
           <w:color w:val="000000" w:themeColor="text1"/>
         </w:rPr>
-        <w:t>In the design phase, the system architechture, UI, database structures, and other technicalities are established so that developers can follow that development model.</w:t>
+        <w:t xml:space="preserve">In the design phase, the system </w:t>
+      </w:r>
+      <w:proofErr w:type="spellStart"/>
+      <w:r>
+        <w:rPr>
+          <w:color w:val="000000" w:themeColor="text1"/>
+        </w:rPr>
+        <w:t>architechture</w:t>
+      </w:r>
+      <w:proofErr w:type="spellEnd"/>
+      <w:r>
+        <w:rPr>
+          <w:color w:val="000000" w:themeColor="text1"/>
+        </w:rPr>
+        <w:t>, UI, database structures, and other technicalities are established so that developers can follow that development model.</w:t>
       </w:r>
     </w:p>
     <w:p>
@@ -1924,7 +2022,21 @@
         <w:rPr>
           <w:color w:val="000000" w:themeColor="text1"/>
         </w:rPr>
-        <w:t>In this phase, the software is deployed into the market and monitored live by the devs and testers to check its working in the external environment.</w:t>
+        <w:t xml:space="preserve">In this phase, the software is deployed into the market and monitored live by the </w:t>
+      </w:r>
+      <w:proofErr w:type="spellStart"/>
+      <w:r>
+        <w:rPr>
+          <w:color w:val="000000" w:themeColor="text1"/>
+        </w:rPr>
+        <w:t>devs</w:t>
+      </w:r>
+      <w:proofErr w:type="spellEnd"/>
+      <w:r>
+        <w:rPr>
+          <w:color w:val="000000" w:themeColor="text1"/>
+        </w:rPr>
+        <w:t xml:space="preserve"> and testers to check its working in the external environment.</w:t>
       </w:r>
     </w:p>
     <w:p>
@@ -2147,7 +2259,15 @@
         <w:t xml:space="preserve">Engineering: </w:t>
       </w:r>
       <w:r>
-        <w:t>In this phase, software is developed and the product is tested. This phase has includes the design, coding, and testing.</w:t>
+        <w:t xml:space="preserve">In this phase, software is developed and the product is tested. This phase has </w:t>
+      </w:r>
+      <w:proofErr w:type="gramStart"/>
+      <w:r>
+        <w:t>includes</w:t>
+      </w:r>
+      <w:proofErr w:type="gramEnd"/>
+      <w:r>
+        <w:t xml:space="preserve"> the design, coding, and testing.</w:t>
       </w:r>
     </w:p>
     <w:p>
@@ -2784,7 +2904,29 @@
           <w:lang w:eastAsia="en-IN" w:bidi="ar-SA"/>
           <w14:ligatures w14:val="none"/>
         </w:rPr>
-        <w:t xml:space="preserve"> A functioning software is shows the primary progress.</w:t>
+        <w:t xml:space="preserve"> A functioning software </w:t>
+      </w:r>
+      <w:proofErr w:type="gramStart"/>
+      <w:r>
+        <w:rPr>
+          <w:rFonts w:eastAsia="Times New Roman" w:cs="Times New Roman"/>
+          <w:kern w:val="0"/>
+          <w:szCs w:val="24"/>
+          <w:lang w:eastAsia="en-IN" w:bidi="ar-SA"/>
+          <w14:ligatures w14:val="none"/>
+        </w:rPr>
+        <w:t>is shows</w:t>
+      </w:r>
+      <w:proofErr w:type="gramEnd"/>
+      <w:r>
+        <w:rPr>
+          <w:rFonts w:eastAsia="Times New Roman" w:cs="Times New Roman"/>
+          <w:kern w:val="0"/>
+          <w:szCs w:val="24"/>
+          <w:lang w:eastAsia="en-IN" w:bidi="ar-SA"/>
+          <w14:ligatures w14:val="none"/>
+        </w:rPr>
+        <w:t xml:space="preserve"> the primary progress.</w:t>
       </w:r>
     </w:p>
     <w:p>
@@ -3297,7 +3439,15 @@
         <w:jc w:val="both"/>
       </w:pPr>
       <w:r>
-        <w:t>After end of the each iteration, a working product is released and displayed to customer.</w:t>
+        <w:t xml:space="preserve">After end of </w:t>
+      </w:r>
+      <w:proofErr w:type="gramStart"/>
+      <w:r>
+        <w:t>the each</w:t>
+      </w:r>
+      <w:proofErr w:type="gramEnd"/>
+      <w:r>
+        <w:t xml:space="preserve"> iteration, a working product is released and displayed to customer.</w:t>
       </w:r>
     </w:p>
     <w:p>
@@ -3486,7 +3636,15 @@
         <w:t xml:space="preserve">20. </w:t>
       </w:r>
       <w:r>
-        <w:t>Draw usecase on OTT Platform.</w:t>
+        <w:t xml:space="preserve">Draw </w:t>
+      </w:r>
+      <w:proofErr w:type="spellStart"/>
+      <w:r>
+        <w:t>usecase</w:t>
+      </w:r>
+      <w:proofErr w:type="spellEnd"/>
+      <w:r>
+        <w:t xml:space="preserve"> on OTT Platform.</w:t>
       </w:r>
     </w:p>
     <w:p>
@@ -3498,10 +3656,10 @@
           <w:noProof/>
         </w:rPr>
         <w:drawing>
-          <wp:inline distT="0" distB="0" distL="0" distR="0" wp14:anchorId="2915D9E7" wp14:editId="1632A4B9">
-            <wp:extent cx="5731510" cy="5922010"/>
-            <wp:effectExtent l="0" t="0" r="2540" b="2540"/>
-            <wp:docPr id="1040263415" name="Picture 2"/>
+          <wp:inline distT="0" distB="0" distL="0" distR="0" wp14:anchorId="02904792" wp14:editId="2DE43BCF">
+            <wp:extent cx="5731510" cy="7680325"/>
+            <wp:effectExtent l="0" t="0" r="2540" b="0"/>
+            <wp:docPr id="1443901036" name="Picture 1"/>
             <wp:cNvGraphicFramePr>
               <a:graphicFrameLocks xmlns:a="http://schemas.openxmlformats.org/drawingml/2006/main" noChangeAspect="1"/>
             </wp:cNvGraphicFramePr>
@@ -3509,7 +3667,7 @@
               <a:graphicData uri="http://schemas.openxmlformats.org/drawingml/2006/picture">
                 <pic:pic xmlns:pic="http://schemas.openxmlformats.org/drawingml/2006/picture">
                   <pic:nvPicPr>
-                    <pic:cNvPr id="0" name="Picture 3"/>
+                    <pic:cNvPr id="0" name="Picture 1"/>
                     <pic:cNvPicPr>
                       <a:picLocks noChangeAspect="1" noChangeArrowheads="1"/>
                     </pic:cNvPicPr>
@@ -3530,7 +3688,7 @@
                   <pic:spPr bwMode="auto">
                     <a:xfrm>
                       <a:off x="0" y="0"/>
-                      <a:ext cx="5731510" cy="5922010"/>
+                      <a:ext cx="5731510" cy="7680325"/>
                     </a:xfrm>
                     <a:prstGeom prst="rect">
                       <a:avLst/>
@@ -3555,43 +3713,6 @@
     </w:p>
     <w:p>
       <w:pPr>
-        <w:ind w:left="720"/>
-        <w:jc w:val="both"/>
-      </w:pPr>
-    </w:p>
-    <w:p>
-      <w:pPr>
-        <w:ind w:left="720"/>
-        <w:jc w:val="both"/>
-      </w:pPr>
-    </w:p>
-    <w:p>
-      <w:pPr>
-        <w:ind w:left="720"/>
-        <w:jc w:val="both"/>
-      </w:pPr>
-    </w:p>
-    <w:p>
-      <w:pPr>
-        <w:ind w:left="720"/>
-        <w:jc w:val="both"/>
-      </w:pPr>
-    </w:p>
-    <w:p>
-      <w:pPr>
-        <w:ind w:left="720"/>
-        <w:jc w:val="both"/>
-      </w:pPr>
-    </w:p>
-    <w:p>
-      <w:pPr>
-        <w:ind w:left="720"/>
-        <w:jc w:val="both"/>
-      </w:pPr>
-    </w:p>
-    <w:p>
-      <w:pPr>
-        <w:ind w:left="720"/>
         <w:jc w:val="both"/>
       </w:pPr>
     </w:p>
@@ -3605,10 +3726,15 @@
         <w:t xml:space="preserve">Q21. </w:t>
       </w:r>
       <w:r>
-        <w:sym w:font="Symbol" w:char="F0B7"/>
-      </w:r>
-      <w:r>
-        <w:t xml:space="preserve"> Draw usecase on E-commerce application</w:t>
+        <w:t xml:space="preserve">Draw </w:t>
+      </w:r>
+      <w:proofErr w:type="spellStart"/>
+      <w:r>
+        <w:t>usecase</w:t>
+      </w:r>
+      <w:proofErr w:type="spellEnd"/>
+      <w:r>
+        <w:t xml:space="preserve"> on E-commerce application</w:t>
       </w:r>
     </w:p>
     <w:p>
@@ -3692,7 +3818,15 @@
         <w:t xml:space="preserve">Q22. </w:t>
       </w:r>
       <w:r>
-        <w:t>Draw usecase on Online shopping product using payment gateway.</w:t>
+        <w:t xml:space="preserve">Draw </w:t>
+      </w:r>
+      <w:proofErr w:type="spellStart"/>
+      <w:r>
+        <w:t>usecase</w:t>
+      </w:r>
+      <w:proofErr w:type="spellEnd"/>
+      <w:r>
+        <w:t xml:space="preserve"> on Online shopping product using payment gateway.</w:t>
       </w:r>
     </w:p>
     <w:p>
@@ -4763,6 +4897,7 @@
   <w:style w:type="character" w:default="1" w:styleId="DefaultParagraphFont">
     <w:name w:val="Default Paragraph Font"/>
     <w:uiPriority w:val="1"/>
+    <w:semiHidden/>
     <w:unhideWhenUsed/>
   </w:style>
   <w:style w:type="table" w:default="1" w:styleId="TableNormal">

</xml_diff>

<commit_message>
New changes in module 1
</commit_message>
<xml_diff>
--- a/Assignment/Module 1/Module_1_Assignment_1.docx
+++ b/Assignment/Module 1/Module_1_Assignment_1.docx
@@ -857,21 +857,7 @@
         <w:rPr>
           <w:color w:val="000000" w:themeColor="text1"/>
         </w:rPr>
-        <w:t xml:space="preserve">It defines the properties (variables) and </w:t>
-      </w:r>
-      <w:proofErr w:type="spellStart"/>
-      <w:r>
-        <w:rPr>
-          <w:color w:val="000000" w:themeColor="text1"/>
-        </w:rPr>
-        <w:t>behaviors</w:t>
-      </w:r>
-      <w:proofErr w:type="spellEnd"/>
-      <w:r>
-        <w:rPr>
-          <w:color w:val="000000" w:themeColor="text1"/>
-        </w:rPr>
-        <w:t xml:space="preserve"> (methods) that the objects will have.</w:t>
+        <w:t>It defines the properties (variables) and behaviors (methods) that the objects will have.</w:t>
       </w:r>
     </w:p>
     <w:p>
@@ -1177,35 +1163,7 @@
         <w:rPr>
           <w:color w:val="000000" w:themeColor="text1"/>
         </w:rPr>
-        <w:t xml:space="preserve">Draw </w:t>
-      </w:r>
-      <w:proofErr w:type="spellStart"/>
-      <w:r>
-        <w:rPr>
-          <w:color w:val="000000" w:themeColor="text1"/>
-        </w:rPr>
-        <w:t>Usecase</w:t>
-      </w:r>
-      <w:proofErr w:type="spellEnd"/>
-      <w:r>
-        <w:rPr>
-          <w:color w:val="000000" w:themeColor="text1"/>
-        </w:rPr>
-        <w:t xml:space="preserve"> on online bill payment system (</w:t>
-      </w:r>
-      <w:proofErr w:type="spellStart"/>
-      <w:r>
-        <w:rPr>
-          <w:color w:val="000000" w:themeColor="text1"/>
-        </w:rPr>
-        <w:t>paytm</w:t>
-      </w:r>
-      <w:proofErr w:type="spellEnd"/>
-      <w:r>
-        <w:rPr>
-          <w:color w:val="000000" w:themeColor="text1"/>
-        </w:rPr>
-        <w:t>)</w:t>
+        <w:t>Draw Usecase on online bill payment system (paytm)</w:t>
       </w:r>
     </w:p>
     <w:p>
@@ -1387,21 +1345,7 @@
         <w:rPr>
           <w:color w:val="000000" w:themeColor="text1"/>
         </w:rPr>
-        <w:t xml:space="preserve">Draw </w:t>
-      </w:r>
-      <w:proofErr w:type="spellStart"/>
-      <w:r>
-        <w:rPr>
-          <w:color w:val="000000" w:themeColor="text1"/>
-        </w:rPr>
-        <w:t>Usecase</w:t>
-      </w:r>
-      <w:proofErr w:type="spellEnd"/>
-      <w:r>
-        <w:rPr>
-          <w:color w:val="000000" w:themeColor="text1"/>
-        </w:rPr>
-        <w:t xml:space="preserve"> on banking system for customers.</w:t>
+        <w:t>Draw Usecase on banking system for customers.</w:t>
       </w:r>
     </w:p>
     <w:p>
@@ -1559,21 +1503,7 @@
         <w:rPr>
           <w:color w:val="000000" w:themeColor="text1"/>
         </w:rPr>
-        <w:t xml:space="preserve">Draw </w:t>
-      </w:r>
-      <w:proofErr w:type="spellStart"/>
-      <w:r>
-        <w:rPr>
-          <w:color w:val="000000" w:themeColor="text1"/>
-        </w:rPr>
-        <w:t>Usecase</w:t>
-      </w:r>
-      <w:proofErr w:type="spellEnd"/>
-      <w:r>
-        <w:rPr>
-          <w:color w:val="000000" w:themeColor="text1"/>
-        </w:rPr>
-        <w:t xml:space="preserve"> on Broadcasting System.</w:t>
+        <w:t>Draw Usecase on Broadcasting System.</w:t>
       </w:r>
     </w:p>
     <w:p>
@@ -1870,21 +1800,7 @@
         <w:rPr>
           <w:color w:val="000000" w:themeColor="text1"/>
         </w:rPr>
-        <w:t xml:space="preserve">In the design phase, the system </w:t>
-      </w:r>
-      <w:proofErr w:type="spellStart"/>
-      <w:r>
-        <w:rPr>
-          <w:color w:val="000000" w:themeColor="text1"/>
-        </w:rPr>
-        <w:t>architechture</w:t>
-      </w:r>
-      <w:proofErr w:type="spellEnd"/>
-      <w:r>
-        <w:rPr>
-          <w:color w:val="000000" w:themeColor="text1"/>
-        </w:rPr>
-        <w:t>, UI, database structures, and other technicalities are established so that developers can follow that development model.</w:t>
+        <w:t>In the design phase, the system architechture, UI, database structures, and other technicalities are established so that developers can follow that development model.</w:t>
       </w:r>
     </w:p>
     <w:p>
@@ -2022,21 +1938,7 @@
         <w:rPr>
           <w:color w:val="000000" w:themeColor="text1"/>
         </w:rPr>
-        <w:t xml:space="preserve">In this phase, the software is deployed into the market and monitored live by the </w:t>
-      </w:r>
-      <w:proofErr w:type="spellStart"/>
-      <w:r>
-        <w:rPr>
-          <w:color w:val="000000" w:themeColor="text1"/>
-        </w:rPr>
-        <w:t>devs</w:t>
-      </w:r>
-      <w:proofErr w:type="spellEnd"/>
-      <w:r>
-        <w:rPr>
-          <w:color w:val="000000" w:themeColor="text1"/>
-        </w:rPr>
-        <w:t xml:space="preserve"> and testers to check its working in the external environment.</w:t>
+        <w:t>In this phase, the software is deployed into the market and monitored live by the devs and testers to check its working in the external environment.</w:t>
       </w:r>
     </w:p>
     <w:p>
@@ -3636,15 +3538,7 @@
         <w:t xml:space="preserve">20. </w:t>
       </w:r>
       <w:r>
-        <w:t xml:space="preserve">Draw </w:t>
-      </w:r>
-      <w:proofErr w:type="spellStart"/>
-      <w:r>
-        <w:t>usecase</w:t>
-      </w:r>
-      <w:proofErr w:type="spellEnd"/>
-      <w:r>
-        <w:t xml:space="preserve"> on OTT Platform.</w:t>
+        <w:t>Draw usecase on OTT Platform.</w:t>
       </w:r>
     </w:p>
     <w:p>
@@ -3656,10 +3550,10 @@
           <w:noProof/>
         </w:rPr>
         <w:drawing>
-          <wp:inline distT="0" distB="0" distL="0" distR="0" wp14:anchorId="02904792" wp14:editId="2DE43BCF">
+          <wp:inline distT="0" distB="0" distL="0" distR="0" wp14:anchorId="3D17221A" wp14:editId="1E020944">
             <wp:extent cx="5731510" cy="7680325"/>
             <wp:effectExtent l="0" t="0" r="2540" b="0"/>
-            <wp:docPr id="1443901036" name="Picture 1"/>
+            <wp:docPr id="276877286" name="Picture 1"/>
             <wp:cNvGraphicFramePr>
               <a:graphicFrameLocks xmlns:a="http://schemas.openxmlformats.org/drawingml/2006/main" noChangeAspect="1"/>
             </wp:cNvGraphicFramePr>
@@ -3726,15 +3620,7 @@
         <w:t xml:space="preserve">Q21. </w:t>
       </w:r>
       <w:r>
-        <w:t xml:space="preserve">Draw </w:t>
-      </w:r>
-      <w:proofErr w:type="spellStart"/>
-      <w:r>
-        <w:t>usecase</w:t>
-      </w:r>
-      <w:proofErr w:type="spellEnd"/>
-      <w:r>
-        <w:t xml:space="preserve"> on E-commerce application</w:t>
+        <w:t>Draw usecase on E-commerce application</w:t>
       </w:r>
     </w:p>
     <w:p>
@@ -3818,15 +3704,7 @@
         <w:t xml:space="preserve">Q22. </w:t>
       </w:r>
       <w:r>
-        <w:t xml:space="preserve">Draw </w:t>
-      </w:r>
-      <w:proofErr w:type="spellStart"/>
-      <w:r>
-        <w:t>usecase</w:t>
-      </w:r>
-      <w:proofErr w:type="spellEnd"/>
-      <w:r>
-        <w:t xml:space="preserve"> on Online shopping product using payment gateway.</w:t>
+        <w:t>Draw usecase on Online shopping product using payment gateway.</w:t>
       </w:r>
     </w:p>
     <w:p>

</xml_diff>